<commit_message>
Término de la matriz
</commit_message>
<xml_diff>
--- a/matriz_trazabilidad_requisitos.docx
+++ b/matriz_trazabilidad_requisitos.docx
@@ -728,10 +728,69 @@
         <w:tc>
           <w:tcPr>
             <w:tcW w:w="1985" w:type="dxa"/>
-            <w:tcBorders>
-              <w:bottom w:val="single" w:sz="4" w:space="0" w:color="365F91"/>
-            </w:tcBorders>
-          </w:tcPr>
+            <w:vMerge w:val="restart"/>
+          </w:tcPr>
+          <w:p>
+            <w:pPr>
+              <w:pStyle w:val="TableParagraph"/>
+              <w:rPr>
+                <w:rFonts w:ascii="Times New Roman"/>
+                <w:sz w:val="20"/>
+              </w:rPr>
+            </w:pPr>
+          </w:p>
+          <w:p>
+            <w:pPr>
+              <w:pStyle w:val="TableParagraph"/>
+              <w:rPr>
+                <w:rFonts w:ascii="Times New Roman"/>
+                <w:sz w:val="20"/>
+              </w:rPr>
+            </w:pPr>
+          </w:p>
+          <w:p>
+            <w:pPr>
+              <w:pStyle w:val="TableParagraph"/>
+              <w:rPr>
+                <w:rFonts w:ascii="Times New Roman"/>
+                <w:sz w:val="20"/>
+              </w:rPr>
+            </w:pPr>
+          </w:p>
+          <w:p>
+            <w:pPr>
+              <w:pStyle w:val="TableParagraph"/>
+              <w:rPr>
+                <w:rFonts w:ascii="Times New Roman"/>
+                <w:sz w:val="20"/>
+              </w:rPr>
+            </w:pPr>
+          </w:p>
+          <w:p>
+            <w:pPr>
+              <w:pStyle w:val="TableParagraph"/>
+              <w:rPr>
+                <w:rFonts w:ascii="Times New Roman"/>
+                <w:sz w:val="20"/>
+              </w:rPr>
+            </w:pPr>
+            <w:proofErr w:type="spellStart"/>
+            <w:r>
+              <w:rPr>
+                <w:rFonts w:ascii="Times New Roman"/>
+                <w:sz w:val="20"/>
+              </w:rPr>
+              <w:t>Recepcionar</w:t>
+            </w:r>
+            <w:proofErr w:type="spellEnd"/>
+            <w:r>
+              <w:rPr>
+                <w:rFonts w:ascii="Times New Roman"/>
+                <w:sz w:val="20"/>
+              </w:rPr>
+              <w:t xml:space="preserve"> Orden de Pedido</w:t>
+            </w:r>
+          </w:p>
           <w:p>
             <w:pPr>
               <w:pStyle w:val="TableParagraph"/>
@@ -925,10 +984,7 @@
         <w:tc>
           <w:tcPr>
             <w:tcW w:w="1985" w:type="dxa"/>
-            <w:tcBorders>
-              <w:top w:val="single" w:sz="4" w:space="0" w:color="365F91"/>
-              <w:bottom w:val="single" w:sz="4" w:space="0" w:color="365F91"/>
-            </w:tcBorders>
+            <w:vMerge/>
           </w:tcPr>
           <w:p>
             <w:pPr>
@@ -1115,10 +1171,7 @@
         <w:tc>
           <w:tcPr>
             <w:tcW w:w="1985" w:type="dxa"/>
-            <w:tcBorders>
-              <w:top w:val="single" w:sz="4" w:space="0" w:color="365F91"/>
-              <w:bottom w:val="single" w:sz="4" w:space="0" w:color="365F91"/>
-            </w:tcBorders>
+            <w:vMerge/>
           </w:tcPr>
           <w:p>
             <w:pPr>
@@ -1305,8 +1358,8 @@
         <w:tc>
           <w:tcPr>
             <w:tcW w:w="1985" w:type="dxa"/>
-            <w:tcBorders>
-              <w:top w:val="single" w:sz="4" w:space="0" w:color="365F91"/>
+            <w:vMerge/>
+            <w:tcBorders>
               <w:bottom w:val="single" w:sz="4" w:space="0" w:color="365F91"/>
             </w:tcBorders>
           </w:tcPr>
@@ -1504,11 +1557,54 @@
         <w:tc>
           <w:tcPr>
             <w:tcW w:w="1985" w:type="dxa"/>
-            <w:tcBorders>
-              <w:top w:val="single" w:sz="4" w:space="0" w:color="365F91"/>
-              <w:bottom w:val="single" w:sz="4" w:space="0" w:color="365F91"/>
-            </w:tcBorders>
-          </w:tcPr>
+            <w:vMerge w:val="restart"/>
+            <w:tcBorders>
+              <w:top w:val="single" w:sz="4" w:space="0" w:color="365F91"/>
+            </w:tcBorders>
+          </w:tcPr>
+          <w:p>
+            <w:pPr>
+              <w:pStyle w:val="TableParagraph"/>
+              <w:rPr>
+                <w:rFonts w:ascii="Times New Roman"/>
+                <w:sz w:val="20"/>
+              </w:rPr>
+            </w:pPr>
+          </w:p>
+          <w:p>
+            <w:pPr>
+              <w:pStyle w:val="TableParagraph"/>
+              <w:rPr>
+                <w:rFonts w:ascii="Times New Roman"/>
+                <w:sz w:val="20"/>
+              </w:rPr>
+            </w:pPr>
+          </w:p>
+          <w:p>
+            <w:pPr>
+              <w:pStyle w:val="TableParagraph"/>
+              <w:rPr>
+                <w:rFonts w:ascii="Times New Roman"/>
+                <w:sz w:val="20"/>
+              </w:rPr>
+            </w:pPr>
+          </w:p>
+          <w:p>
+            <w:pPr>
+              <w:pStyle w:val="TableParagraph"/>
+              <w:rPr>
+                <w:rFonts w:ascii="Times New Roman"/>
+                <w:sz w:val="20"/>
+              </w:rPr>
+            </w:pPr>
+            <w:r>
+              <w:rPr>
+                <w:rFonts w:ascii="Times New Roman"/>
+                <w:sz w:val="20"/>
+              </w:rPr>
+              <w:t>Registrar Orden de Compra</w:t>
+            </w:r>
+          </w:p>
           <w:p>
             <w:pPr>
               <w:pStyle w:val="TableParagraph"/>
@@ -1697,10 +1793,7 @@
         <w:tc>
           <w:tcPr>
             <w:tcW w:w="1985" w:type="dxa"/>
-            <w:tcBorders>
-              <w:top w:val="single" w:sz="4" w:space="0" w:color="365F91"/>
-              <w:bottom w:val="single" w:sz="4" w:space="0" w:color="365F91"/>
-            </w:tcBorders>
+            <w:vMerge/>
           </w:tcPr>
           <w:p>
             <w:pPr>
@@ -1887,10 +1980,7 @@
         <w:tc>
           <w:tcPr>
             <w:tcW w:w="1985" w:type="dxa"/>
-            <w:tcBorders>
-              <w:top w:val="single" w:sz="4" w:space="0" w:color="365F91"/>
-              <w:bottom w:val="single" w:sz="4" w:space="0" w:color="365F91"/>
-            </w:tcBorders>
+            <w:vMerge/>
           </w:tcPr>
           <w:p>
             <w:pPr>
@@ -1991,14 +2081,7 @@
                 <w:rFonts w:ascii="Times New Roman"/>
                 <w:sz w:val="20"/>
               </w:rPr>
-              <w:t xml:space="preserve">Verificar estado de </w:t>
-            </w:r>
-            <w:r>
-              <w:rPr>
-                <w:rFonts w:ascii="Times New Roman"/>
-                <w:sz w:val="20"/>
-              </w:rPr>
-              <w:t>Orden de Compra</w:t>
+              <w:t>Verificar estado de Orden de Compra</w:t>
             </w:r>
           </w:p>
         </w:tc>
@@ -2093,10 +2176,7 @@
         <w:tc>
           <w:tcPr>
             <w:tcW w:w="1985" w:type="dxa"/>
-            <w:tcBorders>
-              <w:top w:val="single" w:sz="4" w:space="0" w:color="365F91"/>
-              <w:bottom w:val="single" w:sz="4" w:space="0" w:color="365F91"/>
-            </w:tcBorders>
+            <w:vMerge/>
           </w:tcPr>
           <w:p>
             <w:pPr>
@@ -2301,8 +2381,8 @@
         <w:tc>
           <w:tcPr>
             <w:tcW w:w="1985" w:type="dxa"/>
-            <w:tcBorders>
-              <w:top w:val="single" w:sz="4" w:space="0" w:color="365F91"/>
+            <w:vMerge/>
+            <w:tcBorders>
               <w:bottom w:val="single" w:sz="4" w:space="0" w:color="365F91"/>
             </w:tcBorders>
           </w:tcPr>
@@ -2512,71 +2592,12 @@
                 <w:sz w:val="20"/>
               </w:rPr>
             </w:pPr>
-          </w:p>
-        </w:tc>
-        <w:tc>
-          <w:tcPr>
-            <w:tcW w:w="1388" w:type="dxa"/>
-            <w:tcBorders>
-              <w:top w:val="single" w:sz="4" w:space="0" w:color="365F91"/>
-              <w:right w:val="single" w:sz="4" w:space="0" w:color="365F91"/>
-            </w:tcBorders>
-          </w:tcPr>
-          <w:p>
-            <w:pPr>
-              <w:pStyle w:val="TableParagraph"/>
-              <w:jc w:val="center"/>
-              <w:rPr>
-                <w:rFonts w:ascii="Times New Roman"/>
-                <w:sz w:val="20"/>
-              </w:rPr>
-            </w:pPr>
-            <w:r>
-              <w:rPr>
-                <w:rFonts w:ascii="Times New Roman"/>
-                <w:sz w:val="20"/>
-              </w:rPr>
-              <w:t>RF-10</w:t>
-            </w:r>
-          </w:p>
-        </w:tc>
-        <w:tc>
-          <w:tcPr>
-            <w:tcW w:w="3230" w:type="dxa"/>
-            <w:tcBorders>
-              <w:top w:val="single" w:sz="4" w:space="0" w:color="365F91"/>
-              <w:left w:val="single" w:sz="4" w:space="0" w:color="365F91"/>
-              <w:right w:val="single" w:sz="4" w:space="0" w:color="365F91"/>
-            </w:tcBorders>
-          </w:tcPr>
-          <w:p>
-            <w:pPr>
-              <w:pStyle w:val="TableParagraph"/>
-              <w:rPr>
-                <w:rFonts w:ascii="Times New Roman"/>
-                <w:sz w:val="20"/>
-              </w:rPr>
-            </w:pPr>
-            <w:r>
-              <w:rPr>
-                <w:rFonts w:ascii="Times New Roman"/>
-                <w:sz w:val="20"/>
-              </w:rPr>
-              <w:t>El sistema permitir</w:t>
-            </w:r>
-            <w:r>
-              <w:rPr>
-                <w:rFonts w:ascii="Times New Roman"/>
-                <w:sz w:val="20"/>
-              </w:rPr>
-              <w:t>á</w:t>
-            </w:r>
-            <w:r>
-              <w:rPr>
-                <w:rFonts w:ascii="Times New Roman"/>
-                <w:sz w:val="20"/>
-              </w:rPr>
-              <w:t xml:space="preserve"> al usuario poder enviar la orden de compra al m</w:t>
+            <w:r>
+              <w:rPr>
+                <w:rFonts w:ascii="Times New Roman"/>
+                <w:sz w:val="20"/>
+              </w:rPr>
+              <w:t>Atenci</w:t>
             </w:r>
             <w:r>
               <w:rPr>
@@ -2590,138 +2611,218 @@
                 <w:rFonts w:ascii="Times New Roman"/>
                 <w:sz w:val="20"/>
               </w:rPr>
-              <w:t>dulo de almac</w:t>
-            </w:r>
-            <w:r>
-              <w:rPr>
-                <w:rFonts w:ascii="Times New Roman"/>
-                <w:sz w:val="20"/>
-              </w:rPr>
-              <w:t>é</w:t>
-            </w:r>
-            <w:r>
-              <w:rPr>
-                <w:rFonts w:ascii="Times New Roman"/>
-                <w:sz w:val="20"/>
-              </w:rPr>
-              <w:t>n.</w:t>
-            </w:r>
-          </w:p>
-        </w:tc>
-        <w:tc>
-          <w:tcPr>
-            <w:tcW w:w="2835" w:type="dxa"/>
-            <w:tcBorders>
-              <w:top w:val="single" w:sz="4" w:space="0" w:color="365F91"/>
-              <w:left w:val="single" w:sz="4" w:space="0" w:color="365F91"/>
-              <w:right w:val="single" w:sz="4" w:space="0" w:color="365F91"/>
-            </w:tcBorders>
-          </w:tcPr>
-          <w:p>
-            <w:pPr>
-              <w:pStyle w:val="TableParagraph"/>
-              <w:jc w:val="center"/>
-              <w:rPr>
-                <w:rFonts w:ascii="Times New Roman"/>
-                <w:sz w:val="20"/>
-              </w:rPr>
-            </w:pPr>
-            <w:r>
-              <w:rPr>
-                <w:rFonts w:ascii="Times New Roman"/>
-                <w:sz w:val="20"/>
-              </w:rPr>
-              <w:t>Estado de Recepci</w:t>
-            </w:r>
-            <w:r>
-              <w:rPr>
-                <w:rFonts w:ascii="Times New Roman"/>
-                <w:sz w:val="20"/>
-              </w:rPr>
-              <w:t>ó</w:t>
-            </w:r>
-            <w:r>
-              <w:rPr>
-                <w:rFonts w:ascii="Times New Roman"/>
-                <w:sz w:val="20"/>
-              </w:rPr>
-              <w:t>n de Orden de Compra</w:t>
-            </w:r>
-          </w:p>
-        </w:tc>
-        <w:tc>
-          <w:tcPr>
-            <w:tcW w:w="425" w:type="dxa"/>
-            <w:tcBorders>
-              <w:top w:val="single" w:sz="4" w:space="0" w:color="365F91"/>
-              <w:left w:val="single" w:sz="4" w:space="0" w:color="365F91"/>
-              <w:right w:val="single" w:sz="4" w:space="0" w:color="365F91"/>
-            </w:tcBorders>
-          </w:tcPr>
-          <w:p>
-            <w:pPr>
-              <w:pStyle w:val="TableParagraph"/>
-              <w:jc w:val="center"/>
-              <w:rPr>
-                <w:rFonts w:ascii="Times New Roman"/>
-                <w:sz w:val="20"/>
-              </w:rPr>
-            </w:pPr>
-          </w:p>
-        </w:tc>
-        <w:tc>
-          <w:tcPr>
-            <w:tcW w:w="3827" w:type="dxa"/>
-            <w:tcBorders>
-              <w:top w:val="single" w:sz="4" w:space="0" w:color="365F91"/>
-              <w:left w:val="single" w:sz="4" w:space="0" w:color="365F91"/>
-              <w:right w:val="single" w:sz="4" w:space="0" w:color="365F91"/>
-            </w:tcBorders>
-          </w:tcPr>
-          <w:p>
-            <w:pPr>
-              <w:pStyle w:val="TableParagraph"/>
-              <w:jc w:val="center"/>
-              <w:rPr>
-                <w:rFonts w:ascii="Times New Roman"/>
-                <w:sz w:val="20"/>
-              </w:rPr>
-            </w:pPr>
-            <w:r>
-              <w:rPr>
-                <w:rFonts w:ascii="Times New Roman"/>
-                <w:sz w:val="20"/>
-              </w:rPr>
-              <w:t>Frm_Lista_Ordenes_de_Compra</w:t>
-            </w:r>
-          </w:p>
-        </w:tc>
-        <w:tc>
-          <w:tcPr>
-            <w:tcW w:w="1985" w:type="dxa"/>
-            <w:tcBorders>
-              <w:top w:val="single" w:sz="4" w:space="0" w:color="365F91"/>
-              <w:left w:val="single" w:sz="4" w:space="0" w:color="365F91"/>
-            </w:tcBorders>
-          </w:tcPr>
-          <w:p>
-            <w:pPr>
-              <w:pStyle w:val="TableParagraph"/>
-              <w:jc w:val="center"/>
-              <w:rPr>
-                <w:rFonts w:ascii="Times New Roman"/>
-                <w:sz w:val="20"/>
-              </w:rPr>
-            </w:pPr>
-            <w:r>
-              <w:rPr>
-                <w:rFonts w:ascii="Times New Roman"/>
-                <w:sz w:val="20"/>
-              </w:rPr>
-              <w:t>Implementado</w:t>
+              <w:t>n del pedido</w:t>
             </w:r>
             <w:bookmarkStart w:id="0" w:name="_GoBack"/>
             <w:bookmarkEnd w:id="0"/>
+          </w:p>
+        </w:tc>
+        <w:tc>
+          <w:tcPr>
+            <w:tcW w:w="1388" w:type="dxa"/>
+            <w:tcBorders>
+              <w:top w:val="single" w:sz="4" w:space="0" w:color="365F91"/>
+              <w:right w:val="single" w:sz="4" w:space="0" w:color="365F91"/>
+            </w:tcBorders>
+          </w:tcPr>
+          <w:p>
+            <w:pPr>
+              <w:pStyle w:val="TableParagraph"/>
+              <w:jc w:val="center"/>
+              <w:rPr>
+                <w:rFonts w:ascii="Times New Roman"/>
+                <w:sz w:val="20"/>
+              </w:rPr>
+            </w:pPr>
+            <w:r>
+              <w:rPr>
+                <w:rFonts w:ascii="Times New Roman"/>
+                <w:sz w:val="20"/>
+              </w:rPr>
+              <w:t>RF-10</w:t>
+            </w:r>
+          </w:p>
+        </w:tc>
+        <w:tc>
+          <w:tcPr>
+            <w:tcW w:w="3230" w:type="dxa"/>
+            <w:tcBorders>
+              <w:top w:val="single" w:sz="4" w:space="0" w:color="365F91"/>
+              <w:left w:val="single" w:sz="4" w:space="0" w:color="365F91"/>
+              <w:right w:val="single" w:sz="4" w:space="0" w:color="365F91"/>
+            </w:tcBorders>
+          </w:tcPr>
+          <w:p>
+            <w:pPr>
+              <w:pStyle w:val="TableParagraph"/>
+              <w:rPr>
+                <w:rFonts w:ascii="Times New Roman"/>
+                <w:sz w:val="20"/>
+              </w:rPr>
+            </w:pPr>
+            <w:r>
+              <w:rPr>
+                <w:rFonts w:ascii="Times New Roman"/>
+                <w:sz w:val="20"/>
+              </w:rPr>
+              <w:t>El sistema permitir</w:t>
+            </w:r>
+            <w:r>
+              <w:rPr>
+                <w:rFonts w:ascii="Times New Roman"/>
+                <w:sz w:val="20"/>
+              </w:rPr>
+              <w:t>á</w:t>
+            </w:r>
+            <w:r>
+              <w:rPr>
+                <w:rFonts w:ascii="Times New Roman"/>
+                <w:sz w:val="20"/>
+              </w:rPr>
+              <w:t xml:space="preserve"> al usuario poder enviar la orden de compra al m</w:t>
+            </w:r>
+            <w:r>
+              <w:rPr>
+                <w:rFonts w:ascii="Times New Roman"/>
+                <w:sz w:val="20"/>
+              </w:rPr>
+              <w:t>ó</w:t>
+            </w:r>
+            <w:r>
+              <w:rPr>
+                <w:rFonts w:ascii="Times New Roman"/>
+                <w:sz w:val="20"/>
+              </w:rPr>
+              <w:t>dulo de almac</w:t>
+            </w:r>
+            <w:r>
+              <w:rPr>
+                <w:rFonts w:ascii="Times New Roman"/>
+                <w:sz w:val="20"/>
+              </w:rPr>
+              <w:t>é</w:t>
+            </w:r>
+            <w:r>
+              <w:rPr>
+                <w:rFonts w:ascii="Times New Roman"/>
+                <w:sz w:val="20"/>
+              </w:rPr>
+              <w:t>n.</w:t>
+            </w:r>
+          </w:p>
+        </w:tc>
+        <w:tc>
+          <w:tcPr>
+            <w:tcW w:w="2835" w:type="dxa"/>
+            <w:tcBorders>
+              <w:top w:val="single" w:sz="4" w:space="0" w:color="365F91"/>
+              <w:left w:val="single" w:sz="4" w:space="0" w:color="365F91"/>
+              <w:right w:val="single" w:sz="4" w:space="0" w:color="365F91"/>
+            </w:tcBorders>
+          </w:tcPr>
+          <w:p>
+            <w:pPr>
+              <w:pStyle w:val="TableParagraph"/>
+              <w:jc w:val="center"/>
+              <w:rPr>
+                <w:rFonts w:ascii="Times New Roman"/>
+                <w:sz w:val="20"/>
+              </w:rPr>
+            </w:pPr>
+            <w:r>
+              <w:rPr>
+                <w:rFonts w:ascii="Times New Roman"/>
+                <w:sz w:val="20"/>
+              </w:rPr>
+              <w:t>Estado de Recepci</w:t>
+            </w:r>
+            <w:r>
+              <w:rPr>
+                <w:rFonts w:ascii="Times New Roman"/>
+                <w:sz w:val="20"/>
+              </w:rPr>
+              <w:t>ó</w:t>
+            </w:r>
+            <w:r>
+              <w:rPr>
+                <w:rFonts w:ascii="Times New Roman"/>
+                <w:sz w:val="20"/>
+              </w:rPr>
+              <w:t>n de Orden de Compra</w:t>
+            </w:r>
+          </w:p>
+        </w:tc>
+        <w:tc>
+          <w:tcPr>
+            <w:tcW w:w="425" w:type="dxa"/>
+            <w:tcBorders>
+              <w:top w:val="single" w:sz="4" w:space="0" w:color="365F91"/>
+              <w:left w:val="single" w:sz="4" w:space="0" w:color="365F91"/>
+              <w:right w:val="single" w:sz="4" w:space="0" w:color="365F91"/>
+            </w:tcBorders>
+          </w:tcPr>
+          <w:p>
+            <w:pPr>
+              <w:pStyle w:val="TableParagraph"/>
+              <w:jc w:val="center"/>
+              <w:rPr>
+                <w:rFonts w:ascii="Times New Roman"/>
+                <w:sz w:val="20"/>
+              </w:rPr>
+            </w:pPr>
+          </w:p>
+        </w:tc>
+        <w:tc>
+          <w:tcPr>
+            <w:tcW w:w="3827" w:type="dxa"/>
+            <w:tcBorders>
+              <w:top w:val="single" w:sz="4" w:space="0" w:color="365F91"/>
+              <w:left w:val="single" w:sz="4" w:space="0" w:color="365F91"/>
+              <w:right w:val="single" w:sz="4" w:space="0" w:color="365F91"/>
+            </w:tcBorders>
+          </w:tcPr>
+          <w:p>
+            <w:pPr>
+              <w:pStyle w:val="TableParagraph"/>
+              <w:jc w:val="center"/>
+              <w:rPr>
+                <w:rFonts w:ascii="Times New Roman"/>
+                <w:sz w:val="20"/>
+              </w:rPr>
+            </w:pPr>
+            <w:r>
+              <w:rPr>
+                <w:rFonts w:ascii="Times New Roman"/>
+                <w:sz w:val="20"/>
+              </w:rPr>
+              <w:t>Frm_Lista_Ordenes_de_Compra</w:t>
+            </w:r>
+          </w:p>
+        </w:tc>
+        <w:tc>
+          <w:tcPr>
+            <w:tcW w:w="1985" w:type="dxa"/>
+            <w:tcBorders>
+              <w:top w:val="single" w:sz="4" w:space="0" w:color="365F91"/>
+              <w:left w:val="single" w:sz="4" w:space="0" w:color="365F91"/>
+            </w:tcBorders>
+          </w:tcPr>
+          <w:p>
+            <w:pPr>
+              <w:pStyle w:val="TableParagraph"/>
+              <w:jc w:val="center"/>
+              <w:rPr>
+                <w:rFonts w:ascii="Times New Roman"/>
+                <w:sz w:val="20"/>
+              </w:rPr>
+            </w:pPr>
+            <w:r>
+              <w:rPr>
+                <w:rFonts w:ascii="Times New Roman"/>
+                <w:sz w:val="20"/>
+              </w:rPr>
+              <w:t>Implementado</w:t>
+            </w:r>
           </w:p>
         </w:tc>
       </w:tr>
@@ -3537,4 +3638,16 @@
   <a:objectDefaults/>
   <a:extraClrSchemeLst/>
 </a:theme>
+</file>
+
+<file path=customXml/item1.xml><?xml version="1.0" encoding="utf-8"?>
+<b:Sources xmlns:b="http://schemas.openxmlformats.org/officeDocument/2006/bibliography" xmlns="http://schemas.openxmlformats.org/officeDocument/2006/bibliography" SelectedStyle="\APASixthEditionOfficeOnline.xsl" StyleName="APA" Version="6"/>
+</file>
+
+<file path=customXml/itemProps1.xml><?xml version="1.0" encoding="utf-8"?>
+<ds:datastoreItem xmlns:ds="http://schemas.openxmlformats.org/officeDocument/2006/customXml" ds:itemID="{AF7485BC-C08D-421B-954E-265FADDF1C8F}">
+  <ds:schemaRefs>
+    <ds:schemaRef ds:uri="http://schemas.openxmlformats.org/officeDocument/2006/bibliography"/>
+  </ds:schemaRefs>
+</ds:datastoreItem>
 </file>
</xml_diff>